<commit_message>
adding remaining part of the client
</commit_message>
<xml_diff>
--- a/paper/CLIENT_ALGORITHM.docx
+++ b/paper/CLIENT_ALGORITHM.docx
@@ -601,6 +601,1581 @@
         </w:rPr>
         <w:tab/>
         <w:t xml:space="preserve">      only the last block is received by the client.</w:t>
+      </w:r>
+    </w:p>
+    <w:p>
+      <w:pPr>
+        <w:pStyle w:val="PreformattedText"/>
+        <w:rPr>
+          <w:rFonts w:ascii="Bitstream Charter" w:hAnsi="Bitstream Charter"/>
+          <w:sz w:val="28"/>
+          <w:szCs w:val="28"/>
+        </w:rPr>
+      </w:pPr>
+      <w:r>
+        <w:rPr>
+          <w:rFonts w:ascii="Liberation Serif" w:hAnsi="Liberation Serif"/>
+          <w:sz w:val="28"/>
+          <w:szCs w:val="28"/>
+        </w:rPr>
+        <w:tab/>
+        <w:t xml:space="preserve">  </w:t>
+      </w:r>
+      <w:r>
+        <w:rPr>
+          <w:rFonts w:ascii="Liberation Serif" w:hAnsi="Liberation Serif"/>
+          <w:sz w:val="28"/>
+          <w:szCs w:val="28"/>
+        </w:rPr>
+        <w:t>e</w:t>
+      </w:r>
+      <w:r>
+        <w:rPr>
+          <w:rFonts w:ascii="Bitstream Charter" w:hAnsi="Bitstream Charter"/>
+          <w:sz w:val="28"/>
+          <w:szCs w:val="28"/>
+        </w:rPr>
+        <w:t>xpect:</w:t>
+      </w:r>
+    </w:p>
+    <w:p>
+      <w:pPr>
+        <w:pStyle w:val="PreformattedText"/>
+        <w:rPr>
+          <w:rFonts w:ascii="Bitstream Charter" w:hAnsi="Bitstream Charter"/>
+          <w:sz w:val="28"/>
+          <w:szCs w:val="28"/>
+        </w:rPr>
+      </w:pPr>
+      <w:r>
+        <w:rPr>
+          <w:rFonts w:ascii="Bitstream Charter" w:hAnsi="Bitstream Charter"/>
+          <w:sz w:val="28"/>
+          <w:szCs w:val="28"/>
+        </w:rPr>
+        <w:tab/>
+        <w:t xml:space="preserve">      problem with the recieve block;</w:t>
+      </w:r>
+    </w:p>
+    <w:p>
+      <w:pPr>
+        <w:pStyle w:val="PreformattedText"/>
+        <w:rPr>
+          <w:rFonts w:ascii="Bitstream Charter" w:hAnsi="Bitstream Charter"/>
+          <w:sz w:val="28"/>
+          <w:szCs w:val="28"/>
+        </w:rPr>
+      </w:pPr>
+      <w:r>
+        <w:rPr>
+          <w:rFonts w:ascii="Bitstream Charter" w:hAnsi="Bitstream Charter"/>
+          <w:sz w:val="28"/>
+          <w:szCs w:val="28"/>
+        </w:rPr>
+        <w:t xml:space="preserve">     </w:t>
+      </w:r>
+      <w:r>
+        <w:rPr>
+          <w:rFonts w:ascii="Bitstream Charter" w:hAnsi="Bitstream Charter"/>
+          <w:sz w:val="28"/>
+          <w:szCs w:val="28"/>
+        </w:rPr>
+        <w:t>def recieveblock(data):</w:t>
+      </w:r>
+    </w:p>
+    <w:p>
+      <w:pPr>
+        <w:pStyle w:val="PreformattedText"/>
+        <w:rPr>
+          <w:rFonts w:ascii="Bitstream Charter" w:hAnsi="Bitstream Charter"/>
+          <w:sz w:val="28"/>
+          <w:szCs w:val="28"/>
+        </w:rPr>
+      </w:pPr>
+      <w:r>
+        <w:rPr>
+          <w:rFonts w:ascii="Bitstream Charter" w:hAnsi="Bitstream Charter"/>
+          <w:sz w:val="28"/>
+          <w:szCs w:val="28"/>
+        </w:rPr>
+        <w:tab/>
+        <w:t>flag=0</w:t>
+      </w:r>
+    </w:p>
+    <w:p>
+      <w:pPr>
+        <w:pStyle w:val="PreformattedText"/>
+        <w:rPr>
+          <w:rFonts w:ascii="Bitstream Charter" w:hAnsi="Bitstream Charter"/>
+          <w:sz w:val="28"/>
+          <w:szCs w:val="28"/>
+        </w:rPr>
+      </w:pPr>
+      <w:r>
+        <w:rPr>
+          <w:rFonts w:ascii="Bitstream Charter" w:hAnsi="Bitstream Charter"/>
+          <w:sz w:val="28"/>
+          <w:szCs w:val="28"/>
+        </w:rPr>
+        <w:tab/>
+        <w:t>flag_dic={}</w:t>
+        <w:tab/>
+        <w:t>#flag dictionary which stores flag variable</w:t>
+      </w:r>
+    </w:p>
+    <w:p>
+      <w:pPr>
+        <w:pStyle w:val="PreformattedText"/>
+        <w:rPr>
+          <w:rFonts w:ascii="Bitstream Charter" w:hAnsi="Bitstream Charter"/>
+          <w:sz w:val="28"/>
+          <w:szCs w:val="28"/>
+        </w:rPr>
+      </w:pPr>
+      <w:r>
+        <w:rPr>
+          <w:rFonts w:ascii="Bitstream Charter" w:hAnsi="Bitstream Charter"/>
+          <w:sz w:val="28"/>
+          <w:szCs w:val="28"/>
+        </w:rPr>
+        <w:tab/>
+        <w:t>f is used to open a newfile.txt</w:t>
+      </w:r>
+    </w:p>
+    <w:p>
+      <w:pPr>
+        <w:pStyle w:val="PreformattedText"/>
+        <w:rPr>
+          <w:rFonts w:ascii="Bitstream Charter" w:hAnsi="Bitstream Charter"/>
+          <w:sz w:val="28"/>
+          <w:szCs w:val="28"/>
+        </w:rPr>
+      </w:pPr>
+      <w:r>
+        <w:rPr>
+          <w:rFonts w:ascii="Bitstream Charter" w:hAnsi="Bitstream Charter"/>
+          <w:sz w:val="28"/>
+          <w:szCs w:val="28"/>
+        </w:rPr>
+        <w:tab/>
+        <w:t>flag_dic=self.ef.clientSync(data)</w:t>
+        <w:tab/>
+        <w:tab/>
+        <w:tab/>
+      </w:r>
+    </w:p>
+    <w:p>
+      <w:pPr>
+        <w:pStyle w:val="PreformattedText"/>
+        <w:rPr>
+          <w:rFonts w:ascii="Bitstream Charter" w:hAnsi="Bitstream Charter"/>
+          <w:sz w:val="28"/>
+          <w:szCs w:val="28"/>
+        </w:rPr>
+      </w:pPr>
+      <w:r>
+        <w:rPr>
+          <w:rFonts w:ascii="Bitstream Charter" w:hAnsi="Bitstream Charter"/>
+          <w:sz w:val="28"/>
+          <w:szCs w:val="28"/>
+        </w:rPr>
+        <w:tab/>
+        <w:t>if(flag_dic['flag']==1):</w:t>
+      </w:r>
+    </w:p>
+    <w:p>
+      <w:pPr>
+        <w:pStyle w:val="PreformattedText"/>
+        <w:rPr>
+          <w:rFonts w:ascii="Bitstream Charter" w:hAnsi="Bitstream Charter"/>
+          <w:sz w:val="28"/>
+          <w:szCs w:val="28"/>
+        </w:rPr>
+      </w:pPr>
+      <w:r>
+        <w:rPr>
+          <w:rFonts w:ascii="Bitstream Charter" w:hAnsi="Bitstream Charter"/>
+          <w:sz w:val="28"/>
+          <w:szCs w:val="28"/>
+        </w:rPr>
+        <w:t xml:space="preserve">           </w:t>
+      </w:r>
+      <w:r>
+        <w:rPr>
+          <w:rFonts w:ascii="Bitstream Charter" w:hAnsi="Bitstream Charter"/>
+          <w:sz w:val="28"/>
+          <w:szCs w:val="28"/>
+        </w:rPr>
+        <w:t>variable is assigned with block content of flag_dic;</w:t>
+      </w:r>
+    </w:p>
+    <w:p>
+      <w:pPr>
+        <w:pStyle w:val="PreformattedText"/>
+        <w:rPr>
+          <w:rFonts w:ascii="Bitstream Charter" w:hAnsi="Bitstream Charter"/>
+          <w:sz w:val="28"/>
+          <w:szCs w:val="28"/>
+        </w:rPr>
+      </w:pPr>
+      <w:r>
+        <w:rPr>
+          <w:rFonts w:ascii="Bitstream Charter" w:hAnsi="Bitstream Charter"/>
+          <w:sz w:val="28"/>
+          <w:szCs w:val="28"/>
+        </w:rPr>
+        <w:t xml:space="preserve">           </w:t>
+      </w:r>
+      <w:r>
+        <w:rPr>
+          <w:rFonts w:ascii="Bitstream Charter" w:hAnsi="Bitstream Charter"/>
+          <w:sz w:val="28"/>
+          <w:szCs w:val="28"/>
+        </w:rPr>
+        <w:t xml:space="preserve">if(variable[DS.CONTENT_TYPE]==DS.DATA):    </w:t>
+      </w:r>
+    </w:p>
+    <w:p>
+      <w:pPr>
+        <w:pStyle w:val="PreformattedText"/>
+        <w:rPr>
+          <w:rFonts w:ascii="Bitstream Charter" w:hAnsi="Bitstream Charter"/>
+          <w:sz w:val="28"/>
+          <w:szCs w:val="28"/>
+        </w:rPr>
+      </w:pPr>
+      <w:r>
+        <w:rPr>
+          <w:rFonts w:ascii="Bitstream Charter" w:hAnsi="Bitstream Charter"/>
+          <w:sz w:val="28"/>
+          <w:szCs w:val="28"/>
+        </w:rPr>
+        <w:t xml:space="preserve">           </w:t>
+      </w:r>
+      <w:r>
+        <w:rPr>
+          <w:rFonts w:ascii="Bitstream Charter" w:hAnsi="Bitstream Charter"/>
+          <w:sz w:val="28"/>
+          <w:szCs w:val="28"/>
+        </w:rPr>
+        <w:t xml:space="preserve">try:   </w:t>
+      </w:r>
+    </w:p>
+    <w:p>
+      <w:pPr>
+        <w:pStyle w:val="PreformattedText"/>
+        <w:rPr>
+          <w:rFonts w:ascii="Bitstream Charter" w:hAnsi="Bitstream Charter"/>
+          <w:sz w:val="28"/>
+          <w:szCs w:val="28"/>
+        </w:rPr>
+      </w:pPr>
+      <w:r>
+        <w:rPr>
+          <w:rFonts w:ascii="Bitstream Charter" w:hAnsi="Bitstream Charter"/>
+          <w:sz w:val="28"/>
+          <w:szCs w:val="28"/>
+        </w:rPr>
+        <w:tab/>
+        <w:t xml:space="preserve">    write the [DS.CONTENT] of the variable to f</w:t>
+      </w:r>
+    </w:p>
+    <w:p>
+      <w:pPr>
+        <w:pStyle w:val="PreformattedText"/>
+        <w:rPr>
+          <w:rFonts w:ascii="Bitstream Charter" w:hAnsi="Bitstream Charter"/>
+          <w:sz w:val="28"/>
+          <w:szCs w:val="28"/>
+        </w:rPr>
+      </w:pPr>
+      <w:r>
+        <w:rPr>
+          <w:rFonts w:ascii="Bitstream Charter" w:hAnsi="Bitstream Charter"/>
+          <w:sz w:val="28"/>
+          <w:szCs w:val="28"/>
+        </w:rPr>
+        <w:t xml:space="preserve"> </w:t>
+      </w:r>
+      <w:r>
+        <w:rPr>
+          <w:rFonts w:ascii="Bitstream Charter" w:hAnsi="Bitstream Charter"/>
+          <w:sz w:val="28"/>
+          <w:szCs w:val="28"/>
+        </w:rPr>
+        <w:tab/>
+        <w:tab/>
+      </w:r>
+    </w:p>
+    <w:p>
+      <w:pPr>
+        <w:pStyle w:val="PreformattedText"/>
+        <w:rPr>
+          <w:rFonts w:ascii="Bitstream Charter" w:hAnsi="Bitstream Charter"/>
+          <w:sz w:val="28"/>
+          <w:szCs w:val="28"/>
+        </w:rPr>
+      </w:pPr>
+      <w:r>
+        <w:rPr>
+          <w:rFonts w:ascii="Bitstream Charter" w:hAnsi="Bitstream Charter"/>
+          <w:sz w:val="28"/>
+          <w:szCs w:val="28"/>
+        </w:rPr>
+        <w:tab/>
+        <w:t xml:space="preserve">    except:</w:t>
+      </w:r>
+    </w:p>
+    <w:p>
+      <w:pPr>
+        <w:pStyle w:val="PreformattedText"/>
+        <w:rPr>
+          <w:rFonts w:ascii="Bitstream Charter" w:hAnsi="Bitstream Charter"/>
+          <w:sz w:val="28"/>
+          <w:szCs w:val="28"/>
+        </w:rPr>
+      </w:pPr>
+      <w:r>
+        <w:rPr>
+          <w:rFonts w:ascii="Bitstream Charter" w:hAnsi="Bitstream Charter"/>
+          <w:sz w:val="28"/>
+          <w:szCs w:val="28"/>
+        </w:rPr>
+        <w:t xml:space="preserve">               </w:t>
+      </w:r>
+      <w:r>
+        <w:rPr>
+          <w:rFonts w:ascii="Bitstream Charter" w:hAnsi="Bitstream Charter"/>
+          <w:sz w:val="28"/>
+          <w:szCs w:val="28"/>
+        </w:rPr>
+        <w:t>LOG.debug( "Error in converting from json")</w:t>
+      </w:r>
+    </w:p>
+    <w:p>
+      <w:pPr>
+        <w:pStyle w:val="PreformattedText"/>
+        <w:rPr>
+          <w:rFonts w:ascii="Bitstream Charter" w:hAnsi="Bitstream Charter"/>
+          <w:sz w:val="28"/>
+          <w:szCs w:val="28"/>
+        </w:rPr>
+      </w:pPr>
+      <w:r>
+        <w:rPr>
+          <w:rFonts w:ascii="Bitstream Charter" w:hAnsi="Bitstream Charter"/>
+          <w:sz w:val="28"/>
+          <w:szCs w:val="28"/>
+        </w:rPr>
+        <w:t xml:space="preserve">               </w:t>
+      </w:r>
+      <w:r>
+        <w:rPr>
+          <w:rFonts w:ascii="Bitstream Charter" w:hAnsi="Bitstream Charter"/>
+          <w:sz w:val="28"/>
+          <w:szCs w:val="28"/>
+        </w:rPr>
+        <w:t>self.transport.loseConnection()</w:t>
+      </w:r>
+    </w:p>
+    <w:p>
+      <w:pPr>
+        <w:pStyle w:val="PreformattedText"/>
+        <w:rPr>
+          <w:rFonts w:ascii="Bitstream Charter" w:hAnsi="Bitstream Charter"/>
+          <w:sz w:val="28"/>
+          <w:szCs w:val="28"/>
+        </w:rPr>
+      </w:pPr>
+      <w:r>
+        <w:rPr>
+          <w:rFonts w:ascii="Bitstream Charter" w:hAnsi="Bitstream Charter"/>
+          <w:sz w:val="28"/>
+          <w:szCs w:val="28"/>
+        </w:rPr>
+        <w:t xml:space="preserve">            </w:t>
+      </w:r>
+      <w:r>
+        <w:rPr>
+          <w:rFonts w:ascii="Bitstream Charter" w:hAnsi="Bitstream Charter"/>
+          <w:sz w:val="28"/>
+          <w:szCs w:val="28"/>
+        </w:rPr>
+        <w:t>elif(variable[DS.CONTENT_TYPE]==DS.EOF):</w:t>
+      </w:r>
+    </w:p>
+    <w:p>
+      <w:pPr>
+        <w:pStyle w:val="PreformattedText"/>
+        <w:rPr>
+          <w:rFonts w:ascii="Bitstream Charter" w:hAnsi="Bitstream Charter"/>
+          <w:sz w:val="28"/>
+          <w:szCs w:val="28"/>
+        </w:rPr>
+      </w:pPr>
+      <w:r>
+        <w:rPr>
+          <w:rFonts w:ascii="Bitstream Charter" w:hAnsi="Bitstream Charter"/>
+          <w:sz w:val="28"/>
+          <w:szCs w:val="28"/>
+        </w:rPr>
+        <w:tab/>
+        <w:t xml:space="preserve">    try:</w:t>
+      </w:r>
+    </w:p>
+    <w:p>
+      <w:pPr>
+        <w:pStyle w:val="PreformattedText"/>
+        <w:rPr>
+          <w:rFonts w:ascii="Bitstream Charter" w:hAnsi="Bitstream Charter"/>
+          <w:sz w:val="28"/>
+          <w:szCs w:val="28"/>
+        </w:rPr>
+      </w:pPr>
+      <w:r>
+        <w:rPr>
+          <w:rFonts w:ascii="Bitstream Charter" w:hAnsi="Bitstream Charter"/>
+          <w:sz w:val="28"/>
+          <w:szCs w:val="28"/>
+        </w:rPr>
+        <w:tab/>
+        <w:t xml:space="preserve">      checks whether the end of file is reached and then writes the </w:t>
+        <w:tab/>
+        <w:tab/>
+        <w:t xml:space="preserve">      EOF block to f</w:t>
+      </w:r>
+    </w:p>
+    <w:p>
+      <w:pPr>
+        <w:pStyle w:val="PreformattedText"/>
+        <w:rPr>
+          <w:rFonts w:ascii="Bitstream Charter" w:hAnsi="Bitstream Charter"/>
+          <w:sz w:val="28"/>
+          <w:szCs w:val="28"/>
+        </w:rPr>
+      </w:pPr>
+      <w:r>
+        <w:rPr>
+          <w:rFonts w:ascii="Bitstream Charter" w:hAnsi="Bitstream Charter"/>
+          <w:sz w:val="28"/>
+          <w:szCs w:val="28"/>
+        </w:rPr>
+        <w:tab/>
+        <w:t xml:space="preserve">    expect:</w:t>
+      </w:r>
+    </w:p>
+    <w:p>
+      <w:pPr>
+        <w:pStyle w:val="PreformattedText"/>
+        <w:rPr>
+          <w:rFonts w:ascii="Bitstream Charter" w:hAnsi="Bitstream Charter"/>
+          <w:sz w:val="28"/>
+          <w:szCs w:val="28"/>
+        </w:rPr>
+      </w:pPr>
+      <w:r>
+        <w:rPr>
+          <w:rFonts w:ascii="Bitstream Charter" w:hAnsi="Bitstream Charter"/>
+          <w:sz w:val="28"/>
+          <w:szCs w:val="28"/>
+        </w:rPr>
+        <w:tab/>
+        <w:t xml:space="preserve">      shows an error that connection lost before sending the EOF and </w:t>
+        <w:tab/>
+        <w:tab/>
+        <w:t xml:space="preserve">      loses connection</w:t>
+      </w:r>
+    </w:p>
+    <w:p>
+      <w:pPr>
+        <w:pStyle w:val="PreformattedText"/>
+        <w:rPr>
+          <w:rFonts w:ascii="Bitstream Charter" w:hAnsi="Bitstream Charter"/>
+          <w:sz w:val="28"/>
+          <w:szCs w:val="28"/>
+        </w:rPr>
+      </w:pPr>
+      <w:r>
+        <w:rPr>
+          <w:rFonts w:ascii="Bitstream Charter" w:hAnsi="Bitstream Charter"/>
+          <w:sz w:val="28"/>
+          <w:szCs w:val="28"/>
+        </w:rPr>
+        <w:tab/>
+        <w:t xml:space="preserve">    else</w:t>
+        <w:tab/>
+      </w:r>
+    </w:p>
+    <w:p>
+      <w:pPr>
+        <w:pStyle w:val="PreformattedText"/>
+        <w:rPr>
+          <w:rFonts w:ascii="Bitstream Charter" w:hAnsi="Bitstream Charter"/>
+          <w:sz w:val="28"/>
+          <w:szCs w:val="28"/>
+        </w:rPr>
+      </w:pPr>
+      <w:r>
+        <w:rPr>
+          <w:rFonts w:ascii="Bitstream Charter" w:hAnsi="Bitstream Charter"/>
+          <w:sz w:val="28"/>
+          <w:szCs w:val="28"/>
+        </w:rPr>
+        <w:tab/>
+        <w:t xml:space="preserve">       return</w:t>
+      </w:r>
+    </w:p>
+    <w:p>
+      <w:pPr>
+        <w:pStyle w:val="PreformattedText"/>
+        <w:rPr>
+          <w:rFonts w:ascii="Bitstream Charter" w:hAnsi="Bitstream Charter"/>
+          <w:sz w:val="28"/>
+          <w:szCs w:val="28"/>
+        </w:rPr>
+      </w:pPr>
+      <w:r>
+        <w:rPr>
+          <w:rFonts w:ascii="Bitstream Charter" w:hAnsi="Bitstream Charter"/>
+          <w:sz w:val="28"/>
+          <w:szCs w:val="28"/>
+        </w:rPr>
+        <w:t>class EchoFactory(protocol.ClientFactory):</w:t>
+      </w:r>
+    </w:p>
+    <w:p>
+      <w:pPr>
+        <w:pStyle w:val="PreformattedText"/>
+        <w:rPr>
+          <w:rFonts w:ascii="Bitstream Charter" w:hAnsi="Bitstream Charter"/>
+          <w:sz w:val="28"/>
+          <w:szCs w:val="28"/>
+        </w:rPr>
+      </w:pPr>
+      <w:r>
+        <w:rPr>
+          <w:rFonts w:ascii="Bitstream Charter" w:hAnsi="Bitstream Charter"/>
+          <w:sz w:val="28"/>
+          <w:szCs w:val="28"/>
+        </w:rPr>
+        <w:t xml:space="preserve">    </w:t>
+      </w:r>
+      <w:r>
+        <w:rPr>
+          <w:rFonts w:ascii="Bitstream Charter" w:hAnsi="Bitstream Charter"/>
+          <w:sz w:val="28"/>
+          <w:szCs w:val="28"/>
+        </w:rPr>
+        <w:t xml:space="preserve">noc=1 </w:t>
+      </w:r>
+    </w:p>
+    <w:p>
+      <w:pPr>
+        <w:pStyle w:val="PreformattedText"/>
+        <w:rPr>
+          <w:rFonts w:ascii="Bitstream Charter" w:hAnsi="Bitstream Charter"/>
+          <w:sz w:val="28"/>
+          <w:szCs w:val="28"/>
+        </w:rPr>
+      </w:pPr>
+      <w:r>
+        <w:rPr>
+          <w:rFonts w:ascii="Bitstream Charter" w:hAnsi="Bitstream Charter"/>
+          <w:sz w:val="28"/>
+          <w:szCs w:val="28"/>
+        </w:rPr>
+        <w:t xml:space="preserve">    </w:t>
+      </w:r>
+      <w:r>
+        <w:rPr>
+          <w:rFonts w:ascii="Bitstream Charter" w:hAnsi="Bitstream Charter"/>
+          <w:sz w:val="28"/>
+          <w:szCs w:val="28"/>
+        </w:rPr>
+        <w:t>bNum={}</w:t>
+      </w:r>
+    </w:p>
+    <w:p>
+      <w:pPr>
+        <w:pStyle w:val="PreformattedText"/>
+        <w:rPr>
+          <w:rFonts w:ascii="Bitstream Charter" w:hAnsi="Bitstream Charter"/>
+          <w:sz w:val="28"/>
+          <w:szCs w:val="28"/>
+        </w:rPr>
+      </w:pPr>
+      <w:r>
+        <w:rPr>
+          <w:rFonts w:ascii="Bitstream Charter" w:hAnsi="Bitstream Charter"/>
+          <w:sz w:val="28"/>
+          <w:szCs w:val="28"/>
+        </w:rPr>
+        <w:t xml:space="preserve">    </w:t>
+      </w:r>
+      <w:r>
+        <w:rPr>
+          <w:rFonts w:ascii="Bitstream Charter" w:hAnsi="Bitstream Charter"/>
+          <w:sz w:val="28"/>
+          <w:szCs w:val="28"/>
+        </w:rPr>
+        <w:t>dict_store_data={}</w:t>
+        <w:tab/>
+      </w:r>
+    </w:p>
+    <w:p>
+      <w:pPr>
+        <w:pStyle w:val="PreformattedText"/>
+        <w:rPr>
+          <w:rFonts w:ascii="Bitstream Charter" w:hAnsi="Bitstream Charter"/>
+          <w:sz w:val="28"/>
+          <w:szCs w:val="28"/>
+        </w:rPr>
+      </w:pPr>
+      <w:r>
+        <w:rPr>
+          <w:rFonts w:ascii="Bitstream Charter" w:hAnsi="Bitstream Charter"/>
+          <w:sz w:val="28"/>
+          <w:szCs w:val="28"/>
+        </w:rPr>
+        <w:t xml:space="preserve">    </w:t>
+      </w:r>
+      <w:r>
+        <w:rPr>
+          <w:rFonts w:ascii="Bitstream Charter" w:hAnsi="Bitstream Charter"/>
+          <w:sz w:val="28"/>
+          <w:szCs w:val="28"/>
+        </w:rPr>
+        <w:t>def __init__(self):</w:t>
+      </w:r>
+    </w:p>
+    <w:p>
+      <w:pPr>
+        <w:pStyle w:val="PreformattedText"/>
+        <w:rPr>
+          <w:rFonts w:ascii="Bitstream Charter" w:hAnsi="Bitstream Charter"/>
+          <w:sz w:val="28"/>
+          <w:szCs w:val="28"/>
+        </w:rPr>
+      </w:pPr>
+      <w:r>
+        <w:rPr>
+          <w:rFonts w:ascii="Bitstream Charter" w:hAnsi="Bitstream Charter"/>
+          <w:sz w:val="28"/>
+          <w:szCs w:val="28"/>
+        </w:rPr>
+        <w:t xml:space="preserve">        </w:t>
+      </w:r>
+      <w:r>
+        <w:rPr>
+          <w:rFonts w:ascii="Bitstream Charter" w:hAnsi="Bitstream Charter"/>
+          <w:sz w:val="28"/>
+          <w:szCs w:val="28"/>
+        </w:rPr>
+        <w:t>self.ide=None</w:t>
+      </w:r>
+    </w:p>
+    <w:p>
+      <w:pPr>
+        <w:pStyle w:val="PreformattedText"/>
+        <w:rPr>
+          <w:rFonts w:ascii="Bitstream Charter" w:hAnsi="Bitstream Charter"/>
+          <w:sz w:val="28"/>
+          <w:szCs w:val="28"/>
+        </w:rPr>
+      </w:pPr>
+      <w:r>
+        <w:rPr>
+          <w:rFonts w:ascii="Bitstream Charter" w:hAnsi="Bitstream Charter"/>
+          <w:sz w:val="28"/>
+          <w:szCs w:val="28"/>
+        </w:rPr>
+        <w:t xml:space="preserve">        </w:t>
+      </w:r>
+      <w:r>
+        <w:rPr>
+          <w:rFonts w:ascii="Bitstream Charter" w:hAnsi="Bitstream Charter"/>
+          <w:sz w:val="28"/>
+          <w:szCs w:val="28"/>
+        </w:rPr>
+        <w:t xml:space="preserve">self.filename=None  </w:t>
+      </w:r>
+    </w:p>
+    <w:p>
+      <w:pPr>
+        <w:pStyle w:val="PreformattedText"/>
+        <w:rPr>
+          <w:rFonts w:ascii="Bitstream Charter" w:hAnsi="Bitstream Charter"/>
+          <w:sz w:val="28"/>
+          <w:szCs w:val="28"/>
+        </w:rPr>
+      </w:pPr>
+      <w:r>
+        <w:rPr>
+          <w:rFonts w:ascii="Bitstream Charter" w:hAnsi="Bitstream Charter"/>
+          <w:sz w:val="28"/>
+          <w:szCs w:val="28"/>
+        </w:rPr>
+        <w:t xml:space="preserve">        </w:t>
+      </w:r>
+      <w:r>
+        <w:rPr>
+          <w:rFonts w:ascii="Bitstream Charter" w:hAnsi="Bitstream Charter"/>
+          <w:sz w:val="28"/>
+          <w:szCs w:val="28"/>
+        </w:rPr>
+        <w:t>used to objects of the type EchoFactory from input of id and filename.</w:t>
+      </w:r>
+    </w:p>
+    <w:p>
+      <w:pPr>
+        <w:pStyle w:val="PreformattedText"/>
+        <w:rPr>
+          <w:rFonts w:ascii="Bitstream Charter" w:hAnsi="Bitstream Charter"/>
+          <w:sz w:val="28"/>
+          <w:szCs w:val="28"/>
+        </w:rPr>
+      </w:pPr>
+      <w:r>
+        <w:rPr>
+          <w:rFonts w:ascii="Bitstream Charter" w:hAnsi="Bitstream Charter"/>
+          <w:sz w:val="28"/>
+          <w:szCs w:val="28"/>
+        </w:rPr>
+        <w:t xml:space="preserve">    </w:t>
+      </w:r>
+      <w:r>
+        <w:rPr>
+          <w:rFonts w:ascii="Bitstream Charter" w:hAnsi="Bitstream Charter"/>
+          <w:sz w:val="28"/>
+          <w:szCs w:val="28"/>
+        </w:rPr>
+        <w:t>def buildProtocol(self, addr):</w:t>
+      </w:r>
+    </w:p>
+    <w:p>
+      <w:pPr>
+        <w:pStyle w:val="PreformattedText"/>
+        <w:rPr>
+          <w:rFonts w:ascii="Bitstream Charter" w:hAnsi="Bitstream Charter"/>
+          <w:sz w:val="28"/>
+          <w:szCs w:val="28"/>
+        </w:rPr>
+      </w:pPr>
+      <w:r>
+        <w:rPr>
+          <w:rFonts w:ascii="Bitstream Charter" w:hAnsi="Bitstream Charter"/>
+          <w:sz w:val="28"/>
+          <w:szCs w:val="28"/>
+        </w:rPr>
+        <w:t xml:space="preserve">        </w:t>
+      </w:r>
+      <w:r>
+        <w:rPr>
+          <w:rFonts w:ascii="Bitstream Charter" w:hAnsi="Bitstream Charter"/>
+          <w:sz w:val="28"/>
+          <w:szCs w:val="28"/>
+        </w:rPr>
+        <w:t>builds the protocol for the EchoClient with id and filename.</w:t>
+      </w:r>
+    </w:p>
+    <w:p>
+      <w:pPr>
+        <w:pStyle w:val="PreformattedText"/>
+        <w:rPr>
+          <w:rFonts w:ascii="Bitstream Charter" w:hAnsi="Bitstream Charter"/>
+          <w:sz w:val="28"/>
+          <w:szCs w:val="28"/>
+        </w:rPr>
+      </w:pPr>
+      <w:r>
+        <w:rPr>
+          <w:rFonts w:ascii="Bitstream Charter" w:hAnsi="Bitstream Charter"/>
+          <w:sz w:val="28"/>
+          <w:szCs w:val="28"/>
+        </w:rPr>
+        <w:t xml:space="preserve">    </w:t>
+      </w:r>
+      <w:r>
+        <w:rPr>
+          <w:rFonts w:ascii="Bitstream Charter" w:hAnsi="Bitstream Charter"/>
+          <w:sz w:val="28"/>
+          <w:szCs w:val="28"/>
+        </w:rPr>
+        <w:t>def getMessageFromClient(self,Id,filename):</w:t>
+      </w:r>
+    </w:p>
+    <w:p>
+      <w:pPr>
+        <w:pStyle w:val="PreformattedText"/>
+        <w:rPr>
+          <w:rFonts w:ascii="Bitstream Charter" w:hAnsi="Bitstream Charter"/>
+          <w:sz w:val="28"/>
+          <w:szCs w:val="28"/>
+        </w:rPr>
+      </w:pPr>
+      <w:r>
+        <w:rPr>
+          <w:rFonts w:ascii="Bitstream Charter" w:hAnsi="Bitstream Charter"/>
+          <w:sz w:val="28"/>
+          <w:szCs w:val="28"/>
+        </w:rPr>
+        <w:t xml:space="preserve">         </w:t>
+      </w:r>
+      <w:r>
+        <w:rPr>
+          <w:rFonts w:ascii="Bitstream Charter" w:hAnsi="Bitstream Charter"/>
+          <w:sz w:val="28"/>
+          <w:szCs w:val="28"/>
+        </w:rPr>
+        <w:t>This method intiates the connection with the server but with the id.</w:t>
+      </w:r>
+    </w:p>
+    <w:p>
+      <w:pPr>
+        <w:pStyle w:val="PreformattedText"/>
+        <w:rPr>
+          <w:rFonts w:ascii="Bitstream Charter" w:hAnsi="Bitstream Charter"/>
+          <w:sz w:val="28"/>
+          <w:szCs w:val="28"/>
+        </w:rPr>
+      </w:pPr>
+      <w:r>
+        <w:rPr>
+          <w:rFonts w:ascii="Bitstream Charter" w:hAnsi="Bitstream Charter"/>
+          <w:sz w:val="28"/>
+          <w:szCs w:val="28"/>
+        </w:rPr>
+        <w:t xml:space="preserve">         </w:t>
+      </w:r>
+      <w:r>
+        <w:rPr>
+          <w:rFonts w:ascii="Bitstream Charter" w:hAnsi="Bitstream Charter"/>
+          <w:sz w:val="28"/>
+          <w:szCs w:val="28"/>
+        </w:rPr>
+        <w:t xml:space="preserve">So that EchoFactory uses the id for creating the client.noc is incremented    </w:t>
+        <w:tab/>
+        <w:t>and id and filename is specified.</w:t>
+      </w:r>
+    </w:p>
+    <w:p>
+      <w:pPr>
+        <w:pStyle w:val="PreformattedText"/>
+        <w:rPr>
+          <w:rFonts w:ascii="Bitstream Charter" w:hAnsi="Bitstream Charter"/>
+          <w:sz w:val="28"/>
+          <w:szCs w:val="28"/>
+        </w:rPr>
+      </w:pPr>
+      <w:r>
+        <w:rPr>
+          <w:rFonts w:ascii="Bitstream Charter" w:hAnsi="Bitstream Charter"/>
+          <w:sz w:val="28"/>
+          <w:szCs w:val="28"/>
+        </w:rPr>
+        <w:t xml:space="preserve">    </w:t>
+      </w:r>
+      <w:r>
+        <w:rPr>
+          <w:rFonts w:ascii="Bitstream Charter" w:hAnsi="Bitstream Charter"/>
+          <w:sz w:val="28"/>
+          <w:szCs w:val="28"/>
+        </w:rPr>
+        <w:tab/>
+        <w:t>Once the connection is made using the reactor.connectTCP(ip,8000,self)</w:t>
+      </w:r>
+    </w:p>
+    <w:p>
+      <w:pPr>
+        <w:pStyle w:val="PreformattedText"/>
+        <w:rPr>
+          <w:rFonts w:ascii="Bitstream Charter" w:hAnsi="Bitstream Charter"/>
+          <w:sz w:val="28"/>
+          <w:szCs w:val="28"/>
+        </w:rPr>
+      </w:pPr>
+      <w:r>
+        <w:rPr>
+          <w:rFonts w:ascii="Bitstream Charter" w:hAnsi="Bitstream Charter"/>
+          <w:sz w:val="28"/>
+          <w:szCs w:val="28"/>
+        </w:rPr>
+        <w:t xml:space="preserve">        </w:t>
+      </w:r>
+      <w:r>
+        <w:rPr>
+          <w:rFonts w:ascii="Bitstream Charter" w:hAnsi="Bitstream Charter"/>
+          <w:sz w:val="28"/>
+          <w:szCs w:val="28"/>
+        </w:rPr>
+        <w:tab/>
+        <w:t>it is shown in the logs as “connection is made”.</w:t>
+      </w:r>
+    </w:p>
+    <w:p>
+      <w:pPr>
+        <w:pStyle w:val="PreformattedText"/>
+        <w:rPr>
+          <w:rFonts w:ascii="Bitstream Charter" w:hAnsi="Bitstream Charter"/>
+          <w:sz w:val="28"/>
+          <w:szCs w:val="28"/>
+        </w:rPr>
+      </w:pPr>
+      <w:r>
+        <w:rPr>
+          <w:rFonts w:ascii="Bitstream Charter" w:hAnsi="Bitstream Charter"/>
+          <w:sz w:val="28"/>
+          <w:szCs w:val="28"/>
+        </w:rPr>
+        <w:t xml:space="preserve">    </w:t>
+      </w:r>
+      <w:r>
+        <w:rPr>
+          <w:rFonts w:ascii="Bitstream Charter" w:hAnsi="Bitstream Charter"/>
+          <w:sz w:val="28"/>
+          <w:szCs w:val="28"/>
+        </w:rPr>
+        <w:t>def clientSync(self,data):</w:t>
+      </w:r>
+    </w:p>
+    <w:p>
+      <w:pPr>
+        <w:pStyle w:val="PreformattedText"/>
+        <w:rPr>
+          <w:rFonts w:ascii="Bitstream Charter" w:hAnsi="Bitstream Charter"/>
+          <w:sz w:val="28"/>
+          <w:szCs w:val="28"/>
+        </w:rPr>
+      </w:pPr>
+      <w:r>
+        <w:rPr>
+          <w:rFonts w:ascii="Bitstream Charter" w:hAnsi="Bitstream Charter"/>
+          <w:sz w:val="28"/>
+          <w:szCs w:val="28"/>
+        </w:rPr>
+        <w:t xml:space="preserve">        </w:t>
+      </w:r>
+      <w:r>
+        <w:rPr>
+          <w:rFonts w:ascii="Bitstream Charter" w:hAnsi="Bitstream Charter"/>
+          <w:sz w:val="28"/>
+          <w:szCs w:val="28"/>
+        </w:rPr>
+        <w:t>cid=data[DS.ID]</w:t>
+      </w:r>
+    </w:p>
+    <w:p>
+      <w:pPr>
+        <w:pStyle w:val="PreformattedText"/>
+        <w:rPr>
+          <w:rFonts w:ascii="Bitstream Charter" w:hAnsi="Bitstream Charter"/>
+          <w:sz w:val="28"/>
+          <w:szCs w:val="28"/>
+        </w:rPr>
+      </w:pPr>
+      <w:r>
+        <w:rPr>
+          <w:rFonts w:ascii="Bitstream Charter" w:hAnsi="Bitstream Charter"/>
+          <w:sz w:val="28"/>
+          <w:szCs w:val="28"/>
+        </w:rPr>
+        <w:t xml:space="preserve">        </w:t>
+      </w:r>
+      <w:r>
+        <w:rPr>
+          <w:rFonts w:ascii="Bitstream Charter" w:hAnsi="Bitstream Charter"/>
+          <w:sz w:val="28"/>
+          <w:szCs w:val="28"/>
+        </w:rPr>
+        <w:t xml:space="preserve">flag_dic={} </w:t>
+      </w:r>
+    </w:p>
+    <w:p>
+      <w:pPr>
+        <w:pStyle w:val="PreformattedText"/>
+        <w:rPr>
+          <w:rFonts w:ascii="Bitstream Charter" w:hAnsi="Bitstream Charter"/>
+          <w:sz w:val="28"/>
+          <w:szCs w:val="28"/>
+        </w:rPr>
+      </w:pPr>
+      <w:r>
+        <w:rPr>
+          <w:rFonts w:ascii="Bitstream Charter" w:hAnsi="Bitstream Charter"/>
+          <w:sz w:val="28"/>
+          <w:szCs w:val="28"/>
+        </w:rPr>
+        <w:t xml:space="preserve">        </w:t>
+      </w:r>
+      <w:r>
+        <w:rPr>
+          <w:rFonts w:ascii="Bitstream Charter" w:hAnsi="Bitstream Charter"/>
+          <w:sz w:val="28"/>
+          <w:szCs w:val="28"/>
+        </w:rPr>
+        <w:t>flag_dic['flag']=0 #function variable</w:t>
+      </w:r>
+    </w:p>
+    <w:p>
+      <w:pPr>
+        <w:pStyle w:val="PreformattedText"/>
+        <w:rPr>
+          <w:rFonts w:ascii="Bitstream Charter" w:hAnsi="Bitstream Charter"/>
+          <w:sz w:val="28"/>
+          <w:szCs w:val="28"/>
+        </w:rPr>
+      </w:pPr>
+      <w:r>
+        <w:rPr>
+          <w:rFonts w:ascii="Bitstream Charter" w:hAnsi="Bitstream Charter"/>
+          <w:sz w:val="28"/>
+          <w:szCs w:val="28"/>
+        </w:rPr>
+        <w:tab/>
+        <w:t>if(self.bNum.has_key(cid)):</w:t>
+      </w:r>
+    </w:p>
+    <w:p>
+      <w:pPr>
+        <w:pStyle w:val="PreformattedText"/>
+        <w:rPr>
+          <w:rFonts w:ascii="Bitstream Charter" w:hAnsi="Bitstream Charter"/>
+          <w:sz w:val="28"/>
+          <w:szCs w:val="28"/>
+        </w:rPr>
+      </w:pPr>
+      <w:r>
+        <w:rPr>
+          <w:rFonts w:ascii="Bitstream Charter" w:hAnsi="Bitstream Charter"/>
+          <w:sz w:val="28"/>
+          <w:szCs w:val="28"/>
+        </w:rPr>
+        <w:t xml:space="preserve">            </w:t>
+      </w:r>
+      <w:r>
+        <w:rPr>
+          <w:rFonts w:ascii="Bitstream Charter" w:hAnsi="Bitstream Charter"/>
+          <w:sz w:val="28"/>
+          <w:szCs w:val="28"/>
+        </w:rPr>
+        <w:t>if(self.bNum[cid]==data[DS.BLOCK]):</w:t>
+      </w:r>
+    </w:p>
+    <w:p>
+      <w:pPr>
+        <w:pStyle w:val="PreformattedText"/>
+        <w:rPr>
+          <w:rFonts w:ascii="Bitstream Charter" w:hAnsi="Bitstream Charter"/>
+          <w:sz w:val="28"/>
+          <w:szCs w:val="28"/>
+        </w:rPr>
+      </w:pPr>
+      <w:r>
+        <w:rPr>
+          <w:rFonts w:ascii="Bitstream Charter" w:hAnsi="Bitstream Charter"/>
+          <w:sz w:val="28"/>
+          <w:szCs w:val="28"/>
+        </w:rPr>
+        <w:t xml:space="preserve">                </w:t>
+      </w:r>
+      <w:r>
+        <w:rPr>
+          <w:rFonts w:ascii="Bitstream Charter" w:hAnsi="Bitstream Charter"/>
+          <w:sz w:val="28"/>
+          <w:szCs w:val="28"/>
+        </w:rPr>
+        <w:t xml:space="preserve">Here the checking is done from second block and returns the </w:t>
+        <w:tab/>
+        <w:tab/>
+        <w:t xml:space="preserve">       flag_dic from clientSync.</w:t>
+      </w:r>
+    </w:p>
+    <w:p>
+      <w:pPr>
+        <w:pStyle w:val="PreformattedText"/>
+        <w:rPr>
+          <w:rFonts w:ascii="Bitstream Charter" w:hAnsi="Bitstream Charter"/>
+          <w:sz w:val="28"/>
+          <w:szCs w:val="28"/>
+        </w:rPr>
+      </w:pPr>
+      <w:r>
+        <w:rPr/>
+        <w:tab/>
+      </w:r>
+      <w:r>
+        <w:rPr>
+          <w:rFonts w:ascii="Bitstream Charter" w:hAnsi="Bitstream Charter"/>
+          <w:sz w:val="28"/>
+          <w:szCs w:val="28"/>
+        </w:rPr>
+        <w:t>else:</w:t>
+      </w:r>
+    </w:p>
+    <w:p>
+      <w:pPr>
+        <w:pStyle w:val="PreformattedText"/>
+        <w:rPr>
+          <w:rFonts w:ascii="Bitstream Charter" w:hAnsi="Bitstream Charter"/>
+          <w:sz w:val="28"/>
+          <w:szCs w:val="28"/>
+        </w:rPr>
+      </w:pPr>
+      <w:r>
+        <w:rPr>
+          <w:rFonts w:ascii="Bitstream Charter" w:hAnsi="Bitstream Charter"/>
+          <w:sz w:val="28"/>
+          <w:szCs w:val="28"/>
+        </w:rPr>
+        <w:t xml:space="preserve">            </w:t>
+      </w:r>
+      <w:r>
+        <w:rPr>
+          <w:rFonts w:ascii="Bitstream Charter" w:hAnsi="Bitstream Charter"/>
+          <w:sz w:val="28"/>
+          <w:szCs w:val="28"/>
+        </w:rPr>
+        <w:t xml:space="preserve">Here the checking is done for first block and the id is added to the </w:t>
+        <w:tab/>
+        <w:tab/>
+        <w:t xml:space="preserve">   bNum.</w:t>
+      </w:r>
+    </w:p>
+    <w:p>
+      <w:pPr>
+        <w:pStyle w:val="PreformattedText"/>
+        <w:rPr>
+          <w:rFonts w:ascii="Bitstream Charter" w:hAnsi="Bitstream Charter"/>
+          <w:sz w:val="28"/>
+          <w:szCs w:val="28"/>
+        </w:rPr>
+      </w:pPr>
+      <w:r>
+        <w:rPr>
+          <w:rFonts w:ascii="Bitstream Charter" w:hAnsi="Bitstream Charter"/>
+          <w:sz w:val="28"/>
+          <w:szCs w:val="28"/>
+        </w:rPr>
+        <w:tab/>
+        <w:t xml:space="preserve">   bNum has got the new id in the client sync.</w:t>
+      </w:r>
+    </w:p>
+    <w:p>
+      <w:pPr>
+        <w:pStyle w:val="PreformattedText"/>
+        <w:rPr>
+          <w:rFonts w:ascii="Bitstream Charter" w:hAnsi="Bitstream Charter"/>
+          <w:sz w:val="28"/>
+          <w:szCs w:val="28"/>
+        </w:rPr>
+      </w:pPr>
+      <w:r>
+        <w:rPr>
+          <w:rFonts w:ascii="Bitstream Charter" w:hAnsi="Bitstream Charter"/>
+          <w:sz w:val="28"/>
+          <w:szCs w:val="28"/>
+        </w:rPr>
+        <w:tab/>
+        <w:t xml:space="preserve">   if(data[DS.BLOCK]==self.bNum[cid]):</w:t>
+      </w:r>
+    </w:p>
+    <w:p>
+      <w:pPr>
+        <w:pStyle w:val="PreformattedText"/>
+        <w:rPr>
+          <w:rFonts w:ascii="Bitstream Charter" w:hAnsi="Bitstream Charter"/>
+          <w:sz w:val="28"/>
+          <w:szCs w:val="28"/>
+        </w:rPr>
+      </w:pPr>
+      <w:r>
+        <w:rPr>
+          <w:rFonts w:ascii="Bitstream Charter" w:hAnsi="Bitstream Charter"/>
+          <w:sz w:val="28"/>
+          <w:szCs w:val="28"/>
+        </w:rPr>
+        <w:tab/>
+        <w:tab/>
+        <w:t>This condition is used to check the first block.</w:t>
+      </w:r>
+    </w:p>
+    <w:p>
+      <w:pPr>
+        <w:pStyle w:val="PreformattedText"/>
+        <w:rPr>
+          <w:rFonts w:ascii="Bitstream Charter" w:hAnsi="Bitstream Charter"/>
+          <w:sz w:val="28"/>
+          <w:szCs w:val="28"/>
+        </w:rPr>
+      </w:pPr>
+      <w:r>
+        <w:rPr>
+          <w:rFonts w:ascii="Bitstream Charter" w:hAnsi="Bitstream Charter"/>
+          <w:sz w:val="28"/>
+          <w:szCs w:val="28"/>
+        </w:rPr>
+        <w:tab/>
+        <w:t>if(flag_dic['flag']==0):</w:t>
+      </w:r>
+    </w:p>
+    <w:p>
+      <w:pPr>
+        <w:pStyle w:val="PreformattedText"/>
+        <w:rPr>
+          <w:rFonts w:ascii="Bitstream Charter" w:hAnsi="Bitstream Charter"/>
+          <w:sz w:val="28"/>
+          <w:szCs w:val="28"/>
+        </w:rPr>
+      </w:pPr>
+      <w:r>
+        <w:rPr>
+          <w:rFonts w:ascii="Bitstream Charter" w:hAnsi="Bitstream Charter"/>
+          <w:sz w:val="28"/>
+          <w:szCs w:val="28"/>
+        </w:rPr>
+        <w:t xml:space="preserve">            </w:t>
+      </w:r>
+      <w:r>
+        <w:rPr>
+          <w:rFonts w:ascii="Bitstream Charter" w:hAnsi="Bitstream Charter"/>
+          <w:sz w:val="28"/>
+          <w:szCs w:val="28"/>
+        </w:rPr>
+        <w:t xml:space="preserve">Here if the block is not sent orderly then that block will be added to </w:t>
+        <w:tab/>
+        <w:t xml:space="preserve">   dictionary(buffer)</w:t>
+      </w:r>
+    </w:p>
+    <w:p>
+      <w:pPr>
+        <w:pStyle w:val="PreformattedText"/>
+        <w:rPr>
+          <w:rFonts w:ascii="Bitstream Charter" w:hAnsi="Bitstream Charter"/>
+          <w:sz w:val="28"/>
+          <w:szCs w:val="28"/>
+        </w:rPr>
+      </w:pPr>
+      <w:r>
+        <w:rPr>
+          <w:rFonts w:ascii="Bitstream Charter" w:hAnsi="Bitstream Charter"/>
+          <w:sz w:val="28"/>
+          <w:szCs w:val="28"/>
+        </w:rPr>
+        <w:tab/>
+        <w:t xml:space="preserve">   blocks are randomnly received.</w:t>
+      </w:r>
+    </w:p>
+    <w:p>
+      <w:pPr>
+        <w:pStyle w:val="PreformattedText"/>
+        <w:rPr>
+          <w:rFonts w:ascii="Bitstream Charter" w:hAnsi="Bitstream Charter"/>
+          <w:sz w:val="28"/>
+          <w:szCs w:val="28"/>
+        </w:rPr>
+      </w:pPr>
+      <w:r>
+        <w:rPr>
+          <w:rFonts w:ascii="Bitstream Charter" w:hAnsi="Bitstream Charter"/>
+          <w:sz w:val="28"/>
+          <w:szCs w:val="28"/>
+        </w:rPr>
+        <w:tab/>
+        <w:t xml:space="preserve">    if(self.dict_store_data.has_key((cid,self.bNum[cid]))):</w:t>
+      </w:r>
+    </w:p>
+    <w:p>
+      <w:pPr>
+        <w:pStyle w:val="PreformattedText"/>
+        <w:rPr>
+          <w:rFonts w:ascii="Bitstream Charter" w:hAnsi="Bitstream Charter"/>
+          <w:sz w:val="28"/>
+          <w:szCs w:val="28"/>
+        </w:rPr>
+      </w:pPr>
+      <w:r>
+        <w:rPr>
+          <w:rFonts w:ascii="Bitstream Charter" w:hAnsi="Bitstream Charter"/>
+          <w:sz w:val="28"/>
+          <w:szCs w:val="28"/>
+        </w:rPr>
+        <w:tab/>
+        <w:t xml:space="preserve">      if there is any required block in the dictionary that should be added </w:t>
+        <w:tab/>
+        <w:t xml:space="preserve">      to the file.</w:t>
+      </w:r>
+    </w:p>
+    <w:p>
+      <w:pPr>
+        <w:pStyle w:val="PreformattedText"/>
+        <w:rPr>
+          <w:rFonts w:ascii="Bitstream Charter" w:hAnsi="Bitstream Charter"/>
+          <w:sz w:val="28"/>
+          <w:szCs w:val="28"/>
+        </w:rPr>
+      </w:pPr>
+      <w:r>
+        <w:rPr>
+          <w:rFonts w:ascii="Bitstream Charter" w:hAnsi="Bitstream Charter"/>
+          <w:sz w:val="28"/>
+          <w:szCs w:val="28"/>
+        </w:rPr>
+        <w:t>def clientConnectionFailed(self, connector, reason):</w:t>
+      </w:r>
+    </w:p>
+    <w:p>
+      <w:pPr>
+        <w:pStyle w:val="PreformattedText"/>
+        <w:rPr>
+          <w:rFonts w:ascii="Bitstream Charter" w:hAnsi="Bitstream Charter"/>
+          <w:sz w:val="28"/>
+          <w:szCs w:val="28"/>
+        </w:rPr>
+      </w:pPr>
+      <w:r>
+        <w:rPr>
+          <w:rFonts w:ascii="Bitstream Charter" w:hAnsi="Bitstream Charter"/>
+          <w:sz w:val="28"/>
+          <w:szCs w:val="28"/>
+        </w:rPr>
+        <w:t xml:space="preserve">        </w:t>
+      </w:r>
+      <w:r>
+        <w:rPr>
+          <w:rFonts w:ascii="Bitstream Charter" w:hAnsi="Bitstream Charter"/>
+          <w:sz w:val="28"/>
+          <w:szCs w:val="28"/>
+        </w:rPr>
+        <w:t>print "Connection failed......"</w:t>
+      </w:r>
+    </w:p>
+    <w:p>
+      <w:pPr>
+        <w:pStyle w:val="PreformattedText"/>
+        <w:rPr>
+          <w:rFonts w:ascii="Bitstream Charter" w:hAnsi="Bitstream Charter"/>
+          <w:sz w:val="28"/>
+          <w:szCs w:val="28"/>
+        </w:rPr>
+      </w:pPr>
+      <w:r>
+        <w:rPr>
+          <w:rFonts w:ascii="Bitstream Charter" w:hAnsi="Bitstream Charter"/>
+          <w:sz w:val="28"/>
+          <w:szCs w:val="28"/>
+        </w:rPr>
+        <w:t xml:space="preserve">        </w:t>
+      </w:r>
+      <w:r>
+        <w:rPr>
+          <w:rFonts w:ascii="Bitstream Charter" w:hAnsi="Bitstream Charter"/>
+          <w:sz w:val="28"/>
+          <w:szCs w:val="28"/>
+        </w:rPr>
+        <w:t>stop the reactor.</w:t>
+      </w:r>
+    </w:p>
+    <w:p>
+      <w:pPr>
+        <w:pStyle w:val="PreformattedText"/>
+        <w:rPr>
+          <w:rFonts w:ascii="Bitstream Charter" w:hAnsi="Bitstream Charter"/>
+          <w:sz w:val="28"/>
+          <w:szCs w:val="28"/>
+        </w:rPr>
+      </w:pPr>
+      <w:r>
+        <w:rPr>
+          <w:rFonts w:ascii="Bitstream Charter" w:hAnsi="Bitstream Charter"/>
+          <w:sz w:val="28"/>
+          <w:szCs w:val="28"/>
+        </w:rPr>
+        <w:t xml:space="preserve">    </w:t>
+      </w:r>
+      <w:r>
+        <w:rPr>
+          <w:rFonts w:ascii="Bitstream Charter" w:hAnsi="Bitstream Charter"/>
+          <w:sz w:val="28"/>
+          <w:szCs w:val="28"/>
+        </w:rPr>
+        <w:t>def clientConnectionLost(self, connector, reason):</w:t>
+      </w:r>
+    </w:p>
+    <w:p>
+      <w:pPr>
+        <w:pStyle w:val="PreformattedText"/>
+        <w:rPr>
+          <w:rFonts w:ascii="Bitstream Charter" w:hAnsi="Bitstream Charter"/>
+          <w:sz w:val="28"/>
+          <w:szCs w:val="28"/>
+        </w:rPr>
+      </w:pPr>
+      <w:r>
+        <w:rPr>
+          <w:rFonts w:ascii="Bitstream Charter" w:hAnsi="Bitstream Charter"/>
+          <w:sz w:val="28"/>
+          <w:szCs w:val="28"/>
+        </w:rPr>
+        <w:t xml:space="preserve">        </w:t>
+      </w:r>
+      <w:r>
+        <w:rPr>
+          <w:rFonts w:ascii="Bitstream Charter" w:hAnsi="Bitstream Charter"/>
+          <w:sz w:val="28"/>
+          <w:szCs w:val="28"/>
+        </w:rPr>
+        <w:t>print "Connection lost......"</w:t>
+      </w:r>
+    </w:p>
+    <w:p>
+      <w:pPr>
+        <w:pStyle w:val="PreformattedText"/>
+        <w:rPr>
+          <w:rFonts w:ascii="Bitstream Charter" w:hAnsi="Bitstream Charter"/>
+          <w:sz w:val="28"/>
+          <w:szCs w:val="28"/>
+        </w:rPr>
+      </w:pPr>
+      <w:r>
+        <w:rPr>
+          <w:rFonts w:ascii="Bitstream Charter" w:hAnsi="Bitstream Charter"/>
+          <w:sz w:val="28"/>
+          <w:szCs w:val="28"/>
+        </w:rPr>
+        <w:t xml:space="preserve">        </w:t>
+      </w:r>
+      <w:r>
+        <w:rPr>
+          <w:rFonts w:ascii="Bitstream Charter" w:hAnsi="Bitstream Charter"/>
+          <w:sz w:val="28"/>
+          <w:szCs w:val="28"/>
+        </w:rPr>
+        <w:t>if reactor.running:</w:t>
+      </w:r>
+    </w:p>
+    <w:p>
+      <w:pPr>
+        <w:pStyle w:val="PreformattedText"/>
+        <w:rPr>
+          <w:rFonts w:ascii="Bitstream Charter" w:hAnsi="Bitstream Charter"/>
+          <w:sz w:val="28"/>
+          <w:szCs w:val="28"/>
+        </w:rPr>
+      </w:pPr>
+      <w:r>
+        <w:rPr>
+          <w:rFonts w:ascii="Bitstream Charter" w:hAnsi="Bitstream Charter"/>
+          <w:sz w:val="28"/>
+          <w:szCs w:val="28"/>
+        </w:rPr>
+        <w:t xml:space="preserve">            </w:t>
+      </w:r>
+      <w:r>
+        <w:rPr>
+          <w:rFonts w:ascii="Bitstream Charter" w:hAnsi="Bitstream Charter"/>
+          <w:sz w:val="28"/>
+          <w:szCs w:val="28"/>
+        </w:rPr>
+        <w:t>reactor.stop()</w:t>
+      </w:r>
+    </w:p>
+    <w:p>
+      <w:pPr>
+        <w:pStyle w:val="PreformattedText"/>
+        <w:rPr>
+          <w:rFonts w:ascii="Bitstream Charter" w:hAnsi="Bitstream Charter"/>
+          <w:sz w:val="28"/>
+          <w:szCs w:val="28"/>
+        </w:rPr>
+      </w:pPr>
+      <w:r>
+        <w:rPr>
+          <w:rFonts w:ascii="Bitstream Charter" w:hAnsi="Bitstream Charter"/>
+          <w:sz w:val="28"/>
+          <w:szCs w:val="28"/>
+        </w:rPr>
+        <w:t>echoFactory=EchoFactory()</w:t>
+      </w:r>
+    </w:p>
+    <w:p>
+      <w:pPr>
+        <w:pStyle w:val="PreformattedText"/>
+        <w:rPr>
+          <w:rFonts w:ascii="Bitstream Charter" w:hAnsi="Bitstream Charter"/>
+          <w:sz w:val="28"/>
+          <w:szCs w:val="28"/>
+        </w:rPr>
+      </w:pPr>
+      <w:r>
+        <w:rPr>
+          <w:rFonts w:ascii="Bitstream Charter" w:hAnsi="Bitstream Charter"/>
+          <w:sz w:val="28"/>
+          <w:szCs w:val="28"/>
+        </w:rPr>
+        <w:t>1st connection is made</w:t>
+      </w:r>
+    </w:p>
+    <w:p>
+      <w:pPr>
+        <w:pStyle w:val="PreformattedText"/>
+        <w:rPr>
+          <w:rFonts w:ascii="Bitstream Charter" w:hAnsi="Bitstream Charter"/>
+          <w:sz w:val="28"/>
+          <w:szCs w:val="28"/>
+        </w:rPr>
+      </w:pPr>
+      <w:r>
+        <w:rPr>
+          <w:rFonts w:ascii="Bitstream Charter" w:hAnsi="Bitstream Charter"/>
+          <w:sz w:val="28"/>
+          <w:szCs w:val="28"/>
+        </w:rPr>
+        <w:t>reactor.connectTCP(ip,8000,echoFactory)</w:t>
+      </w:r>
+    </w:p>
+    <w:p>
+      <w:pPr>
+        <w:pStyle w:val="PreformattedText"/>
+        <w:rPr>
+          <w:rFonts w:ascii="Bitstream Charter" w:hAnsi="Bitstream Charter"/>
+          <w:sz w:val="28"/>
+          <w:szCs w:val="28"/>
+        </w:rPr>
+      </w:pPr>
+      <w:r>
+        <w:rPr>
+          <w:rFonts w:ascii="Bitstream Charter" w:hAnsi="Bitstream Charter"/>
+          <w:sz w:val="28"/>
+          <w:szCs w:val="28"/>
+        </w:rPr>
+        <w:t xml:space="preserve">reactor.run()          </w:t>
+      </w:r>
+    </w:p>
+    <w:p>
+      <w:pPr>
+        <w:pStyle w:val="PreformattedText"/>
+        <w:rPr>
+          <w:rFonts w:ascii="Bitstream Charter" w:hAnsi="Bitstream Charter"/>
+          <w:sz w:val="28"/>
+          <w:szCs w:val="28"/>
+        </w:rPr>
+      </w:pPr>
+      <w:r>
+        <w:rPr>
+          <w:rFonts w:ascii="Bitstream Charter" w:hAnsi="Bitstream Charter"/>
+          <w:sz w:val="28"/>
+          <w:szCs w:val="28"/>
+        </w:rPr>
+        <w:tab/>
+      </w:r>
+    </w:p>
+    <w:p>
+      <w:pPr>
+        <w:pStyle w:val="PreformattedText"/>
+        <w:rPr/>
+      </w:pPr>
+      <w:r>
+        <w:rPr/>
       </w:r>
     </w:p>
     <w:p>

</xml_diff>